<commit_message>
final version, change d/e
</commit_message>
<xml_diff>
--- a/HW4/(b)&(c).docx
+++ b/HW4/(b)&(c).docx
@@ -2,6 +2,21 @@
 <file path=word/document.xml><?xml version="1.0" encoding="utf-8"?>
 <w:document xmlns:wpc="http://schemas.microsoft.com/office/word/2010/wordprocessingCanvas" xmlns:mc="http://schemas.openxmlformats.org/markup-compatibility/2006" xmlns:o="urn:schemas-microsoft-com:office:office" xmlns:r="http://schemas.openxmlformats.org/officeDocument/2006/relationships" xmlns:m="http://schemas.openxmlformats.org/officeDocument/2006/math" xmlns:v="urn:schemas-microsoft-com:vml" xmlns:wp14="http://schemas.microsoft.com/office/word/2010/wordprocessingDrawing" xmlns:wp="http://schemas.openxmlformats.org/drawingml/2006/wordprocessingDrawing" xmlns:w="http://schemas.openxmlformats.org/wordprocessingml/2006/main" xmlns:w14="http://schemas.microsoft.com/office/word/2010/wordml" xmlns:w10="urn:schemas-microsoft-com:office:word" xmlns:w15="http://schemas.microsoft.com/office/word/2012/wordml" xmlns:wpg="http://schemas.microsoft.com/office/word/2010/wordprocessingGroup" xmlns:wpi="http://schemas.microsoft.com/office/word/2010/wordprocessingInk" xmlns:wne="http://schemas.microsoft.com/office/word/2006/wordml" xmlns:wps="http://schemas.microsoft.com/office/word/2010/wordprocessingShape" xmlns:wpsCustomData="http://www.wps.cn/officeDocument/2013/wpsCustomData" mc:Ignorable="w14 w15 wp14">
   <w:body>
+    <w:p>
+      <w:pPr>
+        <w:rPr>
+          <w:rFonts w:hint="default"/>
+          <w:lang w:val="en-US" w:eastAsia="zh-CN"/>
+        </w:rPr>
+      </w:pPr>
+      <w:r>
+        <w:rPr>
+          <w:rFonts w:hint="eastAsia"/>
+          <w:lang w:val="en-US" w:eastAsia="zh-CN"/>
+        </w:rPr>
+        <w:t>(b)&amp;(c)</w:t>
+      </w:r>
+    </w:p>
     <w:p>
       <w:pPr>
         <w:rPr>
@@ -138,12 +153,6 @@
       </w:r>
     </w:p>
     <w:p>
-      <w:pPr>
-        <w:rPr>
-          <w:rFonts w:hint="default"/>
-          <w:lang w:val="en-US" w:eastAsia="zh-CN"/>
-        </w:rPr>
-      </w:pPr>
       <w:r>
         <w:drawing>
           <wp:inline distT="0" distB="0" distL="114300" distR="114300">
@@ -187,8 +196,439 @@
           </wp:inline>
         </w:drawing>
       </w:r>
+    </w:p>
+    <w:p>
+      <w:pPr>
+        <w:rPr>
+          <w:rFonts w:hint="eastAsia"/>
+          <w:lang w:val="en-US" w:eastAsia="zh-CN"/>
+        </w:rPr>
+      </w:pPr>
+      <w:r>
+        <w:rPr>
+          <w:rFonts w:hint="eastAsia"/>
+          <w:lang w:val="en-US" w:eastAsia="zh-CN"/>
+        </w:rPr>
+        <w:t>(e)</w:t>
+      </w:r>
+    </w:p>
+    <w:p>
+      <w:pPr>
+        <w:rPr>
+          <w:rFonts w:hint="eastAsia"/>
+          <w:lang w:val="en-US" w:eastAsia="zh-CN"/>
+        </w:rPr>
+      </w:pPr>
+      <w:r>
+        <w:rPr>
+          <w:rFonts w:hint="eastAsia"/>
+          <w:lang w:val="en-US" w:eastAsia="zh-CN"/>
+        </w:rPr>
+        <w:t>当n_int = 1或2时，求得的刚度阵K 是奇异的，而当n_int大于等于3时，K就是非奇异的。</w:t>
+      </w:r>
+    </w:p>
+    <w:p>
+      <w:pPr>
+        <w:rPr>
+          <w:rFonts w:hint="eastAsia"/>
+          <w:lang w:val="en-US" w:eastAsia="zh-CN"/>
+        </w:rPr>
+      </w:pPr>
+      <w:r>
+        <w:rPr>
+          <w:rFonts w:hint="eastAsia"/>
+          <w:lang w:val="en-US" w:eastAsia="zh-CN"/>
+        </w:rPr>
+        <w:t>分析：</w:t>
+      </w:r>
+    </w:p>
+    <w:p>
+      <w:pPr>
+        <w:rPr>
+          <w:rFonts w:hint="eastAsia" w:hAnsi="Cambria Math"/>
+          <w:i w:val="0"/>
+          <w:lang w:val="en-US" w:eastAsia="zh-CN"/>
+        </w:rPr>
+      </w:pPr>
+      <w:r>
+        <w:rPr>
+          <w:rFonts w:hint="eastAsia"/>
+          <w:lang w:val="en-US" w:eastAsia="zh-CN"/>
+        </w:rPr>
+        <w:t xml:space="preserve">m = 1 ; k = </w:t>
+      </w:r>
+      <m:oMath>
+        <m:acc>
+          <m:accPr>
+            <m:chr m:val="̅"/>
+            <m:ctrlPr>
+              <w:rPr>
+                <w:rFonts w:ascii="Cambria Math" w:hAnsi="Cambria Math"/>
+                <w:i/>
+                <w:lang w:val="en-US"/>
+              </w:rPr>
+            </m:ctrlPr>
+          </m:accPr>
+          <m:e>
+            <m:r>
+              <m:rPr/>
+              <w:rPr>
+                <w:rFonts w:hint="default" w:ascii="Cambria Math" w:hAnsi="Cambria Math"/>
+                <w:lang w:val="en-US" w:eastAsia="zh-CN"/>
+              </w:rPr>
+              <m:t>k</m:t>
+            </m:r>
+            <m:ctrlPr>
+              <w:rPr>
+                <w:rFonts w:ascii="Cambria Math" w:hAnsi="Cambria Math"/>
+                <w:i/>
+                <w:lang w:val="en-US"/>
+              </w:rPr>
+            </m:ctrlPr>
+          </m:e>
+        </m:acc>
+      </m:oMath>
+      <w:r>
+        <w:rPr>
+          <w:rFonts w:hint="eastAsia" w:hAnsi="Cambria Math"/>
+          <w:i w:val="0"/>
+          <w:lang w:val="en-US" w:eastAsia="zh-CN"/>
+        </w:rPr>
+        <w:t xml:space="preserve"> = 3  所以需要2(k-m) = 4 也就是3x3 Gauss rule is needed.</w:t>
+      </w:r>
+    </w:p>
+    <w:p>
+      <w:pPr>
+        <w:rPr>
+          <w:rFonts w:hint="eastAsia" w:hAnsi="Cambria Math"/>
+          <w:i w:val="0"/>
+          <w:lang w:val="en-US" w:eastAsia="zh-CN"/>
+        </w:rPr>
+      </w:pPr>
+    </w:p>
+    <w:p>
+      <w:pPr>
+        <w:rPr>
+          <w:rFonts w:hint="eastAsia" w:hAnsi="Cambria Math"/>
+          <w:i w:val="0"/>
+          <w:lang w:val="en-US" w:eastAsia="zh-CN"/>
+        </w:rPr>
+      </w:pPr>
+      <w:r>
+        <w:rPr>
+          <w:rFonts w:hint="eastAsia" w:hAnsi="Cambria Math"/>
+          <w:i w:val="0"/>
+          <w:lang w:val="en-US" w:eastAsia="zh-CN"/>
+        </w:rPr>
+        <w:t>(d)</w:t>
+      </w:r>
+    </w:p>
+    <w:p>
+      <w:pPr>
+        <w:rPr>
+          <w:rFonts w:hint="eastAsia" w:hAnsi="Cambria Math"/>
+          <w:i w:val="0"/>
+          <w:lang w:val="en-US" w:eastAsia="zh-CN"/>
+        </w:rPr>
+      </w:pPr>
+      <w:r>
+        <w:rPr>
+          <w:rFonts w:hint="eastAsia" w:hAnsi="Cambria Math"/>
+          <w:i w:val="0"/>
+          <w:lang w:val="en-US" w:eastAsia="zh-CN"/>
+        </w:rPr>
+        <w:t>当单元数为2时（单元数很小的时候）</w:t>
+      </w:r>
+    </w:p>
+    <w:p>
+      <w:pPr>
+        <w:rPr>
+          <w:rFonts w:hint="default" w:hAnsi="Cambria Math"/>
+          <w:i w:val="0"/>
+          <w:lang w:val="en-US" w:eastAsia="zh-CN"/>
+        </w:rPr>
+      </w:pPr>
+      <w:r>
+        <w:rPr>
+          <w:rFonts w:hint="eastAsia" w:hAnsi="Cambria Math"/>
+          <w:i w:val="0"/>
+          <w:lang w:val="en-US" w:eastAsia="zh-CN"/>
+        </w:rPr>
+        <w:t>Tol = 1e-2</w:t>
+      </w:r>
+    </w:p>
+    <w:p>
+      <w:r>
+        <w:drawing>
+          <wp:inline distT="0" distB="0" distL="114300" distR="114300">
+            <wp:extent cx="4216400" cy="2254250"/>
+            <wp:effectExtent l="0" t="0" r="0" b="6350"/>
+            <wp:docPr id="5" name="图片 2"/>
+            <wp:cNvGraphicFramePr>
+              <a:graphicFrameLocks xmlns:a="http://schemas.openxmlformats.org/drawingml/2006/main" noChangeAspect="1"/>
+            </wp:cNvGraphicFramePr>
+            <a:graphic xmlns:a="http://schemas.openxmlformats.org/drawingml/2006/main">
+              <a:graphicData uri="http://schemas.openxmlformats.org/drawingml/2006/picture">
+                <pic:pic xmlns:pic="http://schemas.openxmlformats.org/drawingml/2006/picture">
+                  <pic:nvPicPr>
+                    <pic:cNvPr id="5" name="图片 2"/>
+                    <pic:cNvPicPr>
+                      <a:picLocks noChangeAspect="1"/>
+                    </pic:cNvPicPr>
+                  </pic:nvPicPr>
+                  <pic:blipFill>
+                    <a:blip r:embed="rId7"/>
+                    <a:stretch>
+                      <a:fillRect/>
+                    </a:stretch>
+                  </pic:blipFill>
+                  <pic:spPr>
+                    <a:xfrm>
+                      <a:off x="0" y="0"/>
+                      <a:ext cx="4216400" cy="2254250"/>
+                    </a:xfrm>
+                    <a:prstGeom prst="rect">
+                      <a:avLst/>
+                    </a:prstGeom>
+                    <a:noFill/>
+                    <a:ln>
+                      <a:noFill/>
+                    </a:ln>
+                  </pic:spPr>
+                </pic:pic>
+              </a:graphicData>
+            </a:graphic>
+          </wp:inline>
+        </w:drawing>
+      </w:r>
+    </w:p>
+    <w:p>
+      <w:pPr>
+        <w:rPr>
+          <w:rFonts w:hint="eastAsia"/>
+          <w:lang w:val="en-US" w:eastAsia="zh-CN"/>
+        </w:rPr>
+      </w:pPr>
+      <w:r>
+        <w:rPr>
+          <w:rFonts w:hint="eastAsia"/>
+          <w:lang w:val="en-US" w:eastAsia="zh-CN"/>
+        </w:rPr>
+        <w:t>Tol = 1e-4</w:t>
+      </w:r>
+    </w:p>
+    <w:p>
+      <w:r>
+        <w:drawing>
+          <wp:inline distT="0" distB="0" distL="114300" distR="114300">
+            <wp:extent cx="4324350" cy="2254250"/>
+            <wp:effectExtent l="0" t="0" r="6350" b="6350"/>
+            <wp:docPr id="6" name="图片 3"/>
+            <wp:cNvGraphicFramePr>
+              <a:graphicFrameLocks xmlns:a="http://schemas.openxmlformats.org/drawingml/2006/main" noChangeAspect="1"/>
+            </wp:cNvGraphicFramePr>
+            <a:graphic xmlns:a="http://schemas.openxmlformats.org/drawingml/2006/main">
+              <a:graphicData uri="http://schemas.openxmlformats.org/drawingml/2006/picture">
+                <pic:pic xmlns:pic="http://schemas.openxmlformats.org/drawingml/2006/picture">
+                  <pic:nvPicPr>
+                    <pic:cNvPr id="6" name="图片 3"/>
+                    <pic:cNvPicPr>
+                      <a:picLocks noChangeAspect="1"/>
+                    </pic:cNvPicPr>
+                  </pic:nvPicPr>
+                  <pic:blipFill>
+                    <a:blip r:embed="rId8"/>
+                    <a:stretch>
+                      <a:fillRect/>
+                    </a:stretch>
+                  </pic:blipFill>
+                  <pic:spPr>
+                    <a:xfrm>
+                      <a:off x="0" y="0"/>
+                      <a:ext cx="4324350" cy="2254250"/>
+                    </a:xfrm>
+                    <a:prstGeom prst="rect">
+                      <a:avLst/>
+                    </a:prstGeom>
+                    <a:noFill/>
+                    <a:ln>
+                      <a:noFill/>
+                    </a:ln>
+                  </pic:spPr>
+                </pic:pic>
+              </a:graphicData>
+            </a:graphic>
+          </wp:inline>
+        </w:drawing>
+      </w:r>
+    </w:p>
+    <w:p>
+      <w:pPr>
+        <w:rPr>
+          <w:rFonts w:hint="eastAsia"/>
+          <w:lang w:val="en-US" w:eastAsia="zh-CN"/>
+        </w:rPr>
+      </w:pPr>
+      <w:r>
+        <w:rPr>
+          <w:rFonts w:hint="eastAsia"/>
+          <w:lang w:val="en-US" w:eastAsia="zh-CN"/>
+        </w:rPr>
+        <w:t>Tol = 1e-6</w:t>
+      </w:r>
+    </w:p>
+    <w:p>
+      <w:r>
+        <w:drawing>
+          <wp:inline distT="0" distB="0" distL="114300" distR="114300">
+            <wp:extent cx="4362450" cy="654050"/>
+            <wp:effectExtent l="0" t="0" r="6350" b="6350"/>
+            <wp:docPr id="9" name="图片 6"/>
+            <wp:cNvGraphicFramePr>
+              <a:graphicFrameLocks xmlns:a="http://schemas.openxmlformats.org/drawingml/2006/main" noChangeAspect="1"/>
+            </wp:cNvGraphicFramePr>
+            <a:graphic xmlns:a="http://schemas.openxmlformats.org/drawingml/2006/main">
+              <a:graphicData uri="http://schemas.openxmlformats.org/drawingml/2006/picture">
+                <pic:pic xmlns:pic="http://schemas.openxmlformats.org/drawingml/2006/picture">
+                  <pic:nvPicPr>
+                    <pic:cNvPr id="9" name="图片 6"/>
+                    <pic:cNvPicPr>
+                      <a:picLocks noChangeAspect="1"/>
+                    </pic:cNvPicPr>
+                  </pic:nvPicPr>
+                  <pic:blipFill>
+                    <a:blip r:embed="rId9"/>
+                    <a:stretch>
+                      <a:fillRect/>
+                    </a:stretch>
+                  </pic:blipFill>
+                  <pic:spPr>
+                    <a:xfrm>
+                      <a:off x="0" y="0"/>
+                      <a:ext cx="4362450" cy="654050"/>
+                    </a:xfrm>
+                    <a:prstGeom prst="rect">
+                      <a:avLst/>
+                    </a:prstGeom>
+                    <a:noFill/>
+                    <a:ln>
+                      <a:noFill/>
+                    </a:ln>
+                  </pic:spPr>
+                </pic:pic>
+              </a:graphicData>
+            </a:graphic>
+          </wp:inline>
+        </w:drawing>
+      </w:r>
+    </w:p>
+    <w:p>
+      <w:pPr>
+        <w:rPr>
+          <w:rFonts w:hint="eastAsia"/>
+          <w:lang w:val="en-US" w:eastAsia="zh-CN"/>
+        </w:rPr>
+      </w:pPr>
+      <w:r>
+        <w:rPr>
+          <w:rFonts w:hint="eastAsia"/>
+          <w:lang w:val="en-US" w:eastAsia="zh-CN"/>
+        </w:rPr>
+        <w:t>而当单元数为10000时（单元数很大）</w:t>
+      </w:r>
+    </w:p>
+    <w:p>
+      <w:pPr>
+        <w:rPr>
+          <w:rFonts w:hint="eastAsia"/>
+          <w:lang w:val="en-US" w:eastAsia="zh-CN"/>
+        </w:rPr>
+      </w:pPr>
+      <w:r>
+        <w:rPr>
+          <w:rFonts w:hint="eastAsia"/>
+          <w:lang w:val="en-US" w:eastAsia="zh-CN"/>
+        </w:rPr>
+        <w:t>Tol = 1e-2</w:t>
+      </w:r>
+    </w:p>
+    <w:p>
+      <w:r>
+        <w:drawing>
+          <wp:inline distT="0" distB="0" distL="114300" distR="114300">
+            <wp:extent cx="4933950" cy="647700"/>
+            <wp:effectExtent l="0" t="0" r="6350" b="0"/>
+            <wp:docPr id="10" name="图片 7"/>
+            <wp:cNvGraphicFramePr>
+              <a:graphicFrameLocks xmlns:a="http://schemas.openxmlformats.org/drawingml/2006/main" noChangeAspect="1"/>
+            </wp:cNvGraphicFramePr>
+            <a:graphic xmlns:a="http://schemas.openxmlformats.org/drawingml/2006/main">
+              <a:graphicData uri="http://schemas.openxmlformats.org/drawingml/2006/picture">
+                <pic:pic xmlns:pic="http://schemas.openxmlformats.org/drawingml/2006/picture">
+                  <pic:nvPicPr>
+                    <pic:cNvPr id="10" name="图片 7"/>
+                    <pic:cNvPicPr>
+                      <a:picLocks noChangeAspect="1"/>
+                    </pic:cNvPicPr>
+                  </pic:nvPicPr>
+                  <pic:blipFill>
+                    <a:blip r:embed="rId10"/>
+                    <a:stretch>
+                      <a:fillRect/>
+                    </a:stretch>
+                  </pic:blipFill>
+                  <pic:spPr>
+                    <a:xfrm>
+                      <a:off x="0" y="0"/>
+                      <a:ext cx="4933950" cy="647700"/>
+                    </a:xfrm>
+                    <a:prstGeom prst="rect">
+                      <a:avLst/>
+                    </a:prstGeom>
+                    <a:noFill/>
+                    <a:ln>
+                      <a:noFill/>
+                    </a:ln>
+                  </pic:spPr>
+                </pic:pic>
+              </a:graphicData>
+            </a:graphic>
+          </wp:inline>
+        </w:drawing>
+      </w:r>
+    </w:p>
+    <w:p>
+      <w:pPr>
+        <w:rPr>
+          <w:rFonts w:hint="eastAsia"/>
+          <w:lang w:val="en-US" w:eastAsia="zh-CN"/>
+        </w:rPr>
+      </w:pPr>
+      <w:r>
+        <w:rPr>
+          <w:rFonts w:hint="eastAsia"/>
+          <w:lang w:val="en-US" w:eastAsia="zh-CN"/>
+        </w:rPr>
+        <w:t>虽然时间差距还很大，但相对比例减小了</w:t>
+      </w:r>
+    </w:p>
+    <w:p>
+      <w:pPr>
+        <w:rPr>
+          <w:rFonts w:hint="default"/>
+          <w:lang w:val="en-US" w:eastAsia="zh-CN"/>
+        </w:rPr>
+      </w:pPr>
       <w:bookmarkStart w:id="0" w:name="_GoBack"/>
       <w:bookmarkEnd w:id="0"/>
+    </w:p>
+    <w:p>
+      <w:pPr>
+        <w:rPr>
+          <w:rFonts w:hint="default"/>
+          <w:lang w:val="en-US" w:eastAsia="zh-CN"/>
+        </w:rPr>
+      </w:pPr>
     </w:p>
     <w:sectPr>
       <w:pgSz w:w="11906" w:h="16838"/>

</xml_diff>